<commit_message>
update file of links
</commit_message>
<xml_diff>
--- a/slides/Repos-Github.docx
+++ b/slides/Repos-Github.docx
@@ -1,13 +1,12 @@
 
 <file path=word/document.xml><?xml version="1.0" encoding="utf-8"?>
-<w:document xmlns:wpc="http://schemas.microsoft.com/office/word/2010/wordprocessingCanvas" xmlns:mc="http://schemas.openxmlformats.org/markup-compatibility/2006" xmlns:o="urn:schemas-microsoft-com:office:office" xmlns:r="http://schemas.openxmlformats.org/officeDocument/2006/relationships" xmlns:m="http://schemas.openxmlformats.org/officeDocument/2006/math" xmlns:v="urn:schemas-microsoft-com:vml" xmlns:wp14="http://schemas.microsoft.com/office/word/2010/wordprocessingDrawing" xmlns:wp="http://schemas.openxmlformats.org/drawingml/2006/wordprocessingDrawing" xmlns:w10="urn:schemas-microsoft-com:office:word" xmlns:w="http://schemas.openxmlformats.org/wordprocessingml/2006/main" xmlns:w14="http://schemas.microsoft.com/office/word/2010/wordml" xmlns:w15="http://schemas.microsoft.com/office/word/2012/wordml" xmlns:wpg="http://schemas.microsoft.com/office/word/2010/wordprocessingGroup" xmlns:wpi="http://schemas.microsoft.com/office/word/2010/wordprocessingInk" xmlns:wne="http://schemas.microsoft.com/office/word/2006/wordml" xmlns:wps="http://schemas.microsoft.com/office/word/2010/wordprocessingShape" mc:Ignorable="w14 w15 wp14">
+<w:document xmlns:wpc="http://schemas.microsoft.com/office/word/2010/wordprocessingCanvas" xmlns:cx="http://schemas.microsoft.com/office/drawing/2014/chartex" xmlns:cx1="http://schemas.microsoft.com/office/drawing/2015/9/8/chartex" xmlns:mc="http://schemas.openxmlformats.org/markup-compatibility/2006" xmlns:o="urn:schemas-microsoft-com:office:office" xmlns:r="http://schemas.openxmlformats.org/officeDocument/2006/relationships" xmlns:m="http://schemas.openxmlformats.org/officeDocument/2006/math" xmlns:v="urn:schemas-microsoft-com:vml" xmlns:wp14="http://schemas.microsoft.com/office/word/2010/wordprocessingDrawing" xmlns:wp="http://schemas.openxmlformats.org/drawingml/2006/wordprocessingDrawing" xmlns:w10="urn:schemas-microsoft-com:office:word" xmlns:w="http://schemas.openxmlformats.org/wordprocessingml/2006/main" xmlns:w14="http://schemas.microsoft.com/office/word/2010/wordml" xmlns:w15="http://schemas.microsoft.com/office/word/2012/wordml" xmlns:w16se="http://schemas.microsoft.com/office/word/2015/wordml/symex" xmlns:wpg="http://schemas.microsoft.com/office/word/2010/wordprocessingGroup" xmlns:wpi="http://schemas.microsoft.com/office/word/2010/wordprocessingInk" xmlns:wne="http://schemas.microsoft.com/office/word/2006/wordml" xmlns:wps="http://schemas.microsoft.com/office/word/2010/wordprocessingShape" mc:Ignorable="w14 w15 w16se wp14">
   <w:body>
     <w:p>
       <w:pPr>
         <w:pStyle w:val="Title"/>
       </w:pPr>
       <w:r>
-        <w:rPr/>
         <w:t>Aspects of VR Workshop</w:t>
       </w:r>
     </w:p>
@@ -19,132 +18,132 @@
           <w:szCs w:val="40"/>
         </w:rPr>
       </w:pPr>
+      <w:proofErr w:type="spellStart"/>
       <w:r>
         <w:rPr>
           <w:sz w:val="44"/>
           <w:szCs w:val="44"/>
         </w:rPr>
-        <w:t>Git Repos, Systems, Code</w:t>
-      </w:r>
-    </w:p>
-    <w:p>
-      <w:pPr>
-        <w:pStyle w:val="Normal"/>
-      </w:pPr>
-    </w:p>
-    <w:p>
-      <w:pPr>
-        <w:pStyle w:val="Normal"/>
-      </w:pPr>
-    </w:p>
-    <w:p>
-      <w:pPr>
-        <w:pStyle w:val="Normal"/>
-        <w:spacing w:after="0" w:afterAutospacing="off" w:line="240" w:lineRule="auto"/>
+        <w:t>Git</w:t>
+      </w:r>
+      <w:proofErr w:type="spellEnd"/>
+      <w:r>
+        <w:rPr>
+          <w:sz w:val="44"/>
+          <w:szCs w:val="44"/>
+        </w:rPr>
+        <w:t xml:space="preserve"> Repos, Systems, Code</w:t>
+      </w:r>
+    </w:p>
+    <w:p/>
+    <w:p/>
+    <w:p>
+      <w:pPr>
+        <w:spacing w:after="0" w:line="240" w:lineRule="auto"/>
         <w:jc w:val="center"/>
         <w:rPr>
-          <w:b w:val="1"/>
-          <w:bCs w:val="1"/>
-          <w:color w:val="1F4E79" w:themeColor="accent5" w:themeTint="FF" w:themeShade="80"/>
-        </w:rPr>
-      </w:pPr>
-      <w:r>
-        <w:rPr>
-          <w:b w:val="1"/>
-          <w:bCs w:val="1"/>
-          <w:color w:val="1F4E79" w:themeColor="accent5" w:themeTint="FF" w:themeShade="80"/>
+          <w:b/>
+          <w:bCs/>
+          <w:color w:val="1F4E79" w:themeColor="accent5" w:themeShade="80"/>
+        </w:rPr>
+      </w:pPr>
+      <w:r>
+        <w:rPr>
+          <w:b/>
+          <w:bCs/>
+          <w:color w:val="1F4E79" w:themeColor="accent5" w:themeShade="80"/>
         </w:rPr>
         <w:t>Phillip G. Bradford</w:t>
       </w:r>
     </w:p>
     <w:p>
       <w:pPr>
-        <w:pStyle w:val="Normal"/>
-        <w:spacing w:after="0" w:afterAutospacing="off" w:line="240" w:lineRule="auto"/>
+        <w:spacing w:after="0" w:line="240" w:lineRule="auto"/>
         <w:jc w:val="center"/>
         <w:rPr>
-          <w:b w:val="1"/>
-          <w:bCs w:val="1"/>
-          <w:color w:val="1F4E79" w:themeColor="accent5" w:themeTint="FF" w:themeShade="80"/>
-        </w:rPr>
-      </w:pPr>
-      <w:r>
-        <w:rPr>
-          <w:b w:val="1"/>
-          <w:bCs w:val="1"/>
-          <w:color w:val="1F4E79" w:themeColor="accent5" w:themeTint="FF" w:themeShade="80"/>
+          <w:b/>
+          <w:bCs/>
+          <w:color w:val="1F4E79" w:themeColor="accent5" w:themeShade="80"/>
+        </w:rPr>
+      </w:pPr>
+      <w:r>
+        <w:rPr>
+          <w:b/>
+          <w:bCs/>
+          <w:color w:val="1F4E79" w:themeColor="accent5" w:themeShade="80"/>
         </w:rPr>
         <w:t>University of Connecticut</w:t>
       </w:r>
     </w:p>
     <w:p>
       <w:pPr>
-        <w:pStyle w:val="Normal"/>
-        <w:spacing w:after="0" w:afterAutospacing="off" w:line="240" w:lineRule="auto"/>
+        <w:spacing w:after="0" w:line="240" w:lineRule="auto"/>
         <w:jc w:val="center"/>
         <w:rPr>
-          <w:b w:val="1"/>
-          <w:bCs w:val="1"/>
-          <w:color w:val="1F4E79" w:themeColor="accent5" w:themeTint="FF" w:themeShade="80"/>
-        </w:rPr>
-      </w:pPr>
-    </w:p>
-    <w:p>
-      <w:pPr>
-        <w:pStyle w:val="Normal"/>
-        <w:spacing w:after="0" w:afterAutospacing="off" w:line="240" w:lineRule="auto"/>
+          <w:b/>
+          <w:bCs/>
+          <w:color w:val="1F4E79" w:themeColor="accent5" w:themeShade="80"/>
+        </w:rPr>
+      </w:pPr>
+    </w:p>
+    <w:p>
+      <w:pPr>
+        <w:spacing w:after="0" w:line="240" w:lineRule="auto"/>
         <w:jc w:val="right"/>
         <w:rPr>
-          <w:b w:val="0"/>
-          <w:bCs w:val="0"/>
-          <w:color w:val="1F4E79" w:themeColor="accent5" w:themeTint="FF" w:themeShade="80"/>
-        </w:rPr>
-      </w:pPr>
-      <w:r>
-        <w:rPr>
-          <w:b w:val="0"/>
-          <w:bCs w:val="0"/>
-          <w:color w:val="1F4E79" w:themeColor="accent5" w:themeTint="FF" w:themeShade="80"/>
+          <w:color w:val="1F4E79" w:themeColor="accent5" w:themeShade="80"/>
+        </w:rPr>
+      </w:pPr>
+      <w:r>
+        <w:rPr>
+          <w:color w:val="1F4E79" w:themeColor="accent5" w:themeShade="80"/>
         </w:rPr>
         <w:t>2022-10-27</w:t>
       </w:r>
     </w:p>
     <w:p/>
-    <w:p>
-      <w:pPr>
-        <w:pStyle w:val="Normal"/>
-      </w:pPr>
-    </w:p>
-    <w:p xmlns:wp14="http://schemas.microsoft.com/office/word/2010/wordml" wp14:textId="31611B9A">
+    <w:p/>
+    <w:p>
       <w:pPr>
         <w:pStyle w:val="Heading1"/>
       </w:pPr>
-      <w:bookmarkStart w:name="_GoBack" w:id="0"/>
+      <w:r>
+        <w:t>Workshop repo</w:t>
+      </w:r>
+    </w:p>
+    <w:p/>
+    <w:p>
+      <w:hyperlink r:id="rId4" w:history="1">
+        <w:r>
+          <w:rPr>
+            <w:rStyle w:val="Hyperlink"/>
+          </w:rPr>
+          <w:t>https://github.com/wonder-phil/UEMCON-Workshop.git</w:t>
+        </w:r>
+      </w:hyperlink>
+      <w:r>
+        <w:t xml:space="preserve"> </w:t>
+      </w:r>
+      <w:bookmarkStart w:id="0" w:name="_GoBack"/>
       <w:bookmarkEnd w:id="0"/>
-      <w:r>
-        <w:rPr/>
+    </w:p>
+    <w:p/>
+    <w:p>
+      <w:pPr>
+        <w:pStyle w:val="Heading1"/>
+      </w:pPr>
+      <w:r>
         <w:t>Systems/Code Used</w:t>
       </w:r>
     </w:p>
-    <w:p>
-      <w:pPr>
-        <w:pStyle w:val="Normal"/>
-      </w:pPr>
-    </w:p>
-    <w:p>
-      <w:pPr>
-        <w:pStyle w:val="Normal"/>
-      </w:pPr>
-      <w:r>
-        <w:rPr/>
+    <w:p/>
+    <w:p>
+      <w:r>
         <w:t>Web Components</w:t>
       </w:r>
     </w:p>
     <w:p>
-      <w:pPr>
-        <w:pStyle w:val="Normal"/>
-      </w:pPr>
-      <w:hyperlink r:id="R74ac2ff02fa14108">
+      <w:hyperlink r:id="rId5">
         <w:r>
           <w:rPr>
             <w:rStyle w:val="Hyperlink"/>
@@ -154,32 +153,20 @@
       </w:hyperlink>
     </w:p>
     <w:p>
-      <w:pPr>
-        <w:pStyle w:val="Normal"/>
-      </w:pPr>
-      <w:r>
-        <w:rPr/>
+      <w:r>
         <w:t xml:space="preserve">  </w:t>
       </w:r>
     </w:p>
     <w:p>
-      <w:pPr>
-        <w:pStyle w:val="Normal"/>
-      </w:pPr>
-      <w:r>
-        <w:rPr/>
+      <w:r>
         <w:t>Python3</w:t>
       </w:r>
     </w:p>
     <w:p>
-      <w:pPr>
-        <w:pStyle w:val="Normal"/>
-      </w:pPr>
-      <w:r>
-        <w:rPr/>
+      <w:r>
         <w:t xml:space="preserve">   </w:t>
       </w:r>
-      <w:hyperlink r:id="R466a20cb50bf4659">
+      <w:hyperlink r:id="rId6">
         <w:r>
           <w:rPr>
             <w:rStyle w:val="Hyperlink"/>
@@ -188,33 +175,29 @@
         </w:r>
       </w:hyperlink>
     </w:p>
-    <w:p>
-      <w:pPr>
-        <w:pStyle w:val="Normal"/>
-      </w:pPr>
-    </w:p>
-    <w:p>
-      <w:pPr>
-        <w:pStyle w:val="Normal"/>
-      </w:pPr>
-      <w:r>
-        <w:rPr/>
+    <w:p/>
+    <w:p>
+      <w:proofErr w:type="spellStart"/>
+      <w:proofErr w:type="gramStart"/>
+      <w:r>
         <w:t>WebXR</w:t>
       </w:r>
-      <w:r>
-        <w:rPr/>
-        <w:t xml:space="preserve">  - </w:t>
-      </w:r>
-      <w:r>
-        <w:rPr/>
+      <w:proofErr w:type="spellEnd"/>
+      <w:r>
+        <w:t xml:space="preserve">  -</w:t>
+      </w:r>
+      <w:proofErr w:type="gramEnd"/>
+      <w:r>
+        <w:t xml:space="preserve"> </w:t>
+      </w:r>
+      <w:proofErr w:type="spellStart"/>
+      <w:r>
         <w:t>WebAPI</w:t>
       </w:r>
-    </w:p>
-    <w:p>
-      <w:pPr>
-        <w:pStyle w:val="Normal"/>
-      </w:pPr>
-      <w:hyperlink r:id="Rf31b6716ff414ef8">
+      <w:proofErr w:type="spellEnd"/>
+    </w:p>
+    <w:p>
+      <w:hyperlink r:id="rId7">
         <w:r>
           <w:rPr>
             <w:rStyle w:val="Hyperlink"/>
@@ -223,15 +206,11 @@
         </w:r>
       </w:hyperlink>
       <w:r>
-        <w:rPr/>
         <w:t xml:space="preserve"> </w:t>
       </w:r>
     </w:p>
     <w:p>
-      <w:pPr>
-        <w:pStyle w:val="Normal"/>
-      </w:pPr>
-      <w:hyperlink r:id="R62441e7797dc48de">
+      <w:hyperlink r:id="rId8">
         <w:r>
           <w:rPr>
             <w:rStyle w:val="Hyperlink"/>
@@ -240,15 +219,11 @@
         </w:r>
       </w:hyperlink>
       <w:r>
-        <w:rPr/>
         <w:t xml:space="preserve"> </w:t>
       </w:r>
     </w:p>
     <w:p>
-      <w:pPr>
-        <w:pStyle w:val="Normal"/>
-      </w:pPr>
-      <w:hyperlink r:id="R8ff364b18471435d">
+      <w:hyperlink r:id="rId9">
         <w:r>
           <w:rPr>
             <w:rStyle w:val="Hyperlink"/>
@@ -257,55 +232,47 @@
         </w:r>
       </w:hyperlink>
       <w:r>
-        <w:rPr/>
         <w:t xml:space="preserve"> </w:t>
       </w:r>
     </w:p>
-    <w:p>
-      <w:pPr>
-        <w:pStyle w:val="Normal"/>
-      </w:pPr>
-    </w:p>
+    <w:p/>
     <w:p>
       <w:pPr>
         <w:pStyle w:val="Heading1"/>
       </w:pPr>
-      <w:r>
-        <w:rPr/>
+    </w:p>
+    <w:p>
+      <w:pPr>
+        <w:pStyle w:val="Heading1"/>
+      </w:pPr>
+    </w:p>
+    <w:p>
+      <w:pPr>
+        <w:pStyle w:val="Heading1"/>
+      </w:pPr>
+      <w:proofErr w:type="spellStart"/>
+      <w:r>
         <w:t>Weblinks</w:t>
       </w:r>
-    </w:p>
-    <w:p>
-      <w:pPr>
-        <w:pStyle w:val="Normal"/>
-      </w:pPr>
-    </w:p>
-    <w:p>
-      <w:pPr>
-        <w:pStyle w:val="Normal"/>
-        <w:rPr>
+      <w:proofErr w:type="spellEnd"/>
+    </w:p>
+    <w:p/>
+    <w:p>
+      <w:pPr>
+        <w:rPr>
+          <w:rStyle w:val="Hyperlink"/>
+          <w:rFonts w:ascii="Calibri" w:eastAsia="Calibri" w:hAnsi="Calibri" w:cs="Calibri"/>
           <w:sz w:val="28"/>
           <w:szCs w:val="28"/>
         </w:rPr>
       </w:pPr>
-      <w:hyperlink r:id="Rf389dea6d0c741b6">
+      <w:hyperlink r:id="rId10">
         <w:r>
           <w:rPr>
             <w:rStyle w:val="Hyperlink"/>
-            <w:rFonts w:ascii="Calibri" w:hAnsi="Calibri" w:eastAsia="Calibri" w:cs="Calibri"/>
-            <w:b w:val="0"/>
-            <w:bCs w:val="0"/>
-            <w:i w:val="0"/>
-            <w:iCs w:val="0"/>
-            <w:caps w:val="0"/>
-            <w:smallCaps w:val="0"/>
-            <w:strike w:val="0"/>
-            <w:dstrike w:val="0"/>
-            <w:noProof w:val="0"/>
+            <w:rFonts w:ascii="Calibri" w:eastAsia="Calibri" w:hAnsi="Calibri" w:cs="Calibri"/>
             <w:sz w:val="28"/>
             <w:szCs w:val="28"/>
-            <w:vertAlign w:val="superscript"/>
-            <w:lang w:val="en-US"/>
           </w:rPr>
           <w:t>https://www.w3.org/TR/webxr/</w:t>
         </w:r>
@@ -313,29 +280,53 @@
     </w:p>
     <w:p>
       <w:pPr>
-        <w:pStyle w:val="Normal"/>
-        <w:rPr>
-          <w:rFonts w:ascii="Calibri" w:hAnsi="Calibri" w:eastAsia="Calibri" w:cs="Calibri"/>
-          <w:b w:val="0"/>
-          <w:bCs w:val="0"/>
-          <w:i w:val="0"/>
-          <w:iCs w:val="0"/>
-          <w:caps w:val="0"/>
-          <w:smallCaps w:val="0"/>
-          <w:strike w:val="0"/>
-          <w:dstrike w:val="0"/>
-          <w:noProof w:val="0"/>
-          <w:color w:val="000000" w:themeColor="text1" w:themeTint="FF" w:themeShade="FF"/>
+        <w:rPr>
+          <w:rStyle w:val="Hyperlink"/>
+          <w:rFonts w:ascii="Calibri" w:eastAsia="Calibri" w:hAnsi="Calibri" w:cs="Calibri"/>
+          <w:sz w:val="28"/>
+          <w:szCs w:val="28"/>
+          <w:vertAlign w:val="superscript"/>
+        </w:rPr>
+      </w:pPr>
+    </w:p>
+    <w:p>
+      <w:pPr>
+        <w:rPr>
+          <w:sz w:val="28"/>
+          <w:szCs w:val="28"/>
+        </w:rPr>
+      </w:pPr>
+      <w:hyperlink r:id="rId11" w:history="1">
+        <w:r>
+          <w:rPr>
+            <w:rStyle w:val="Hyperlink"/>
+            <w:sz w:val="28"/>
+            <w:szCs w:val="28"/>
+          </w:rPr>
+          <w:t>https://aframe.io/</w:t>
+        </w:r>
+      </w:hyperlink>
+      <w:r>
+        <w:rPr>
+          <w:sz w:val="28"/>
+          <w:szCs w:val="28"/>
+        </w:rPr>
+        <w:t xml:space="preserve"> </w:t>
+      </w:r>
+    </w:p>
+    <w:p>
+      <w:pPr>
+        <w:rPr>
+          <w:rFonts w:ascii="Calibri" w:eastAsia="Calibri" w:hAnsi="Calibri" w:cs="Calibri"/>
+          <w:color w:val="000000" w:themeColor="text1"/>
           <w:sz w:val="42"/>
           <w:szCs w:val="42"/>
-          <w:u w:val="none"/>
           <w:vertAlign w:val="superscript"/>
-          <w:lang w:val="en-US"/>
         </w:rPr>
       </w:pPr>
     </w:p>
     <w:sectPr>
-      <w:pgSz w:w="12240" w:h="15840" w:orient="portrait"/>
+      <w:pgSz w:w="12240" w:h="15840"/>
       <w:pgMar w:top="1440" w:right="1440" w:bottom="1440" w:left="1440" w:header="720" w:footer="720" w:gutter="0"/>
       <w:cols w:space="720"/>
       <w:docGrid w:linePitch="360"/>
@@ -345,11 +336,11 @@
 </file>
 
 <file path=word/styles.xml><?xml version="1.0" encoding="utf-8"?>
-<w:styles xmlns:wp14="http://schemas.microsoft.com/office/word/2010/wordprocessingDrawing" xmlns:mc="http://schemas.openxmlformats.org/markup-compatibility/2006" xmlns:r="http://schemas.openxmlformats.org/officeDocument/2006/relationships" xmlns:w="http://schemas.openxmlformats.org/wordprocessingml/2006/main" xmlns:w14="http://schemas.microsoft.com/office/word/2010/wordml" xmlns:w15="http://schemas.microsoft.com/office/word/2012/wordml" mc:Ignorable="w14 w15 wp14">
+<w:styles xmlns:mc="http://schemas.openxmlformats.org/markup-compatibility/2006" xmlns:r="http://schemas.openxmlformats.org/officeDocument/2006/relationships" xmlns:w="http://schemas.openxmlformats.org/wordprocessingml/2006/main" xmlns:w14="http://schemas.microsoft.com/office/word/2010/wordml" xmlns:w15="http://schemas.microsoft.com/office/word/2012/wordml" xmlns:w16se="http://schemas.microsoft.com/office/word/2015/wordml/symex" mc:Ignorable="w14 w15 w16se">
   <w:docDefaults>
     <w:rPrDefault>
       <w:rPr>
-        <w:rFonts w:asciiTheme="minorHAnsi" w:hAnsiTheme="minorHAnsi" w:eastAsiaTheme="minorHAnsi" w:cstheme="minorBidi"/>
+        <w:rFonts w:asciiTheme="minorHAnsi" w:eastAsiaTheme="minorHAnsi" w:hAnsiTheme="minorHAnsi" w:cstheme="minorBidi"/>
         <w:sz w:val="22"/>
         <w:szCs w:val="22"/>
         <w:lang w:val="en-US" w:eastAsia="en-US" w:bidi="ar-SA"/>
@@ -364,14 +355,14 @@
   <w:latentStyles w:defLockedState="0" w:defUIPriority="99" w:defSemiHidden="0" w:defUnhideWhenUsed="0" w:defQFormat="0" w:count="371">
     <w:lsdException w:name="Normal" w:uiPriority="0" w:qFormat="1"/>
     <w:lsdException w:name="heading 1" w:uiPriority="9" w:qFormat="1"/>
-    <w:lsdException w:name="heading 2" w:uiPriority="9" w:semiHidden="1" w:unhideWhenUsed="1" w:qFormat="1"/>
-    <w:lsdException w:name="heading 3" w:uiPriority="9" w:semiHidden="1" w:unhideWhenUsed="1" w:qFormat="1"/>
-    <w:lsdException w:name="heading 4" w:uiPriority="9" w:semiHidden="1" w:unhideWhenUsed="1" w:qFormat="1"/>
-    <w:lsdException w:name="heading 5" w:uiPriority="9" w:semiHidden="1" w:unhideWhenUsed="1" w:qFormat="1"/>
-    <w:lsdException w:name="heading 6" w:uiPriority="9" w:semiHidden="1" w:unhideWhenUsed="1" w:qFormat="1"/>
-    <w:lsdException w:name="heading 7" w:uiPriority="9" w:semiHidden="1" w:unhideWhenUsed="1" w:qFormat="1"/>
-    <w:lsdException w:name="heading 8" w:uiPriority="9" w:semiHidden="1" w:unhideWhenUsed="1" w:qFormat="1"/>
-    <w:lsdException w:name="heading 9" w:uiPriority="9" w:semiHidden="1" w:unhideWhenUsed="1" w:qFormat="1"/>
+    <w:lsdException w:name="heading 2" w:semiHidden="1" w:uiPriority="9" w:unhideWhenUsed="1" w:qFormat="1"/>
+    <w:lsdException w:name="heading 3" w:semiHidden="1" w:uiPriority="9" w:unhideWhenUsed="1" w:qFormat="1"/>
+    <w:lsdException w:name="heading 4" w:semiHidden="1" w:uiPriority="9" w:unhideWhenUsed="1" w:qFormat="1"/>
+    <w:lsdException w:name="heading 5" w:semiHidden="1" w:uiPriority="9" w:unhideWhenUsed="1" w:qFormat="1"/>
+    <w:lsdException w:name="heading 6" w:semiHidden="1" w:uiPriority="9" w:unhideWhenUsed="1" w:qFormat="1"/>
+    <w:lsdException w:name="heading 7" w:semiHidden="1" w:uiPriority="9" w:unhideWhenUsed="1" w:qFormat="1"/>
+    <w:lsdException w:name="heading 8" w:semiHidden="1" w:uiPriority="9" w:unhideWhenUsed="1" w:qFormat="1"/>
+    <w:lsdException w:name="heading 9" w:semiHidden="1" w:uiPriority="9" w:unhideWhenUsed="1" w:qFormat="1"/>
     <w:lsdException w:name="index 1" w:semiHidden="1" w:unhideWhenUsed="1"/>
     <w:lsdException w:name="index 2" w:semiHidden="1" w:unhideWhenUsed="1"/>
     <w:lsdException w:name="index 3" w:semiHidden="1" w:unhideWhenUsed="1"/>
@@ -381,22 +372,22 @@
     <w:lsdException w:name="index 7" w:semiHidden="1" w:unhideWhenUsed="1"/>
     <w:lsdException w:name="index 8" w:semiHidden="1" w:unhideWhenUsed="1"/>
     <w:lsdException w:name="index 9" w:semiHidden="1" w:unhideWhenUsed="1"/>
-    <w:lsdException w:name="toc 1" w:uiPriority="39" w:semiHidden="1" w:unhideWhenUsed="1"/>
-    <w:lsdException w:name="toc 2" w:uiPriority="39" w:semiHidden="1" w:unhideWhenUsed="1"/>
-    <w:lsdException w:name="toc 3" w:uiPriority="39" w:semiHidden="1" w:unhideWhenUsed="1"/>
-    <w:lsdException w:name="toc 4" w:uiPriority="39" w:semiHidden="1" w:unhideWhenUsed="1"/>
-    <w:lsdException w:name="toc 5" w:uiPriority="39" w:semiHidden="1" w:unhideWhenUsed="1"/>
-    <w:lsdException w:name="toc 6" w:uiPriority="39" w:semiHidden="1" w:unhideWhenUsed="1"/>
-    <w:lsdException w:name="toc 7" w:uiPriority="39" w:semiHidden="1" w:unhideWhenUsed="1"/>
-    <w:lsdException w:name="toc 8" w:uiPriority="39" w:semiHidden="1" w:unhideWhenUsed="1"/>
-    <w:lsdException w:name="toc 9" w:uiPriority="39" w:semiHidden="1" w:unhideWhenUsed="1"/>
+    <w:lsdException w:name="toc 1" w:semiHidden="1" w:uiPriority="39" w:unhideWhenUsed="1"/>
+    <w:lsdException w:name="toc 2" w:semiHidden="1" w:uiPriority="39" w:unhideWhenUsed="1"/>
+    <w:lsdException w:name="toc 3" w:semiHidden="1" w:uiPriority="39" w:unhideWhenUsed="1"/>
+    <w:lsdException w:name="toc 4" w:semiHidden="1" w:uiPriority="39" w:unhideWhenUsed="1"/>
+    <w:lsdException w:name="toc 5" w:semiHidden="1" w:uiPriority="39" w:unhideWhenUsed="1"/>
+    <w:lsdException w:name="toc 6" w:semiHidden="1" w:uiPriority="39" w:unhideWhenUsed="1"/>
+    <w:lsdException w:name="toc 7" w:semiHidden="1" w:uiPriority="39" w:unhideWhenUsed="1"/>
+    <w:lsdException w:name="toc 8" w:semiHidden="1" w:uiPriority="39" w:unhideWhenUsed="1"/>
+    <w:lsdException w:name="toc 9" w:semiHidden="1" w:uiPriority="39" w:unhideWhenUsed="1"/>
     <w:lsdException w:name="Normal Indent" w:semiHidden="1" w:unhideWhenUsed="1"/>
     <w:lsdException w:name="footnote text" w:semiHidden="1" w:unhideWhenUsed="1"/>
     <w:lsdException w:name="annotation text" w:semiHidden="1" w:unhideWhenUsed="1"/>
     <w:lsdException w:name="header" w:semiHidden="1" w:unhideWhenUsed="1"/>
     <w:lsdException w:name="footer" w:semiHidden="1" w:unhideWhenUsed="1"/>
     <w:lsdException w:name="index heading" w:semiHidden="1" w:unhideWhenUsed="1"/>
-    <w:lsdException w:name="caption" w:uiPriority="35" w:semiHidden="1" w:unhideWhenUsed="1" w:qFormat="1"/>
+    <w:lsdException w:name="caption" w:semiHidden="1" w:uiPriority="35" w:unhideWhenUsed="1" w:qFormat="1"/>
     <w:lsdException w:name="table of figures" w:semiHidden="1" w:unhideWhenUsed="1"/>
     <w:lsdException w:name="envelope address" w:semiHidden="1" w:unhideWhenUsed="1"/>
     <w:lsdException w:name="envelope return" w:semiHidden="1" w:unhideWhenUsed="1"/>
@@ -427,7 +418,7 @@
     <w:lsdException w:name="Title" w:uiPriority="10" w:qFormat="1"/>
     <w:lsdException w:name="Closing" w:semiHidden="1" w:unhideWhenUsed="1"/>
     <w:lsdException w:name="Signature" w:semiHidden="1" w:unhideWhenUsed="1"/>
-    <w:lsdException w:name="Default Paragraph Font" w:uiPriority="1" w:semiHidden="1" w:unhideWhenUsed="1"/>
+    <w:lsdException w:name="Default Paragraph Font" w:semiHidden="1" w:uiPriority="1" w:unhideWhenUsed="1"/>
     <w:lsdException w:name="Body Text" w:semiHidden="1" w:unhideWhenUsed="1"/>
     <w:lsdException w:name="Body Text Indent" w:semiHidden="1" w:unhideWhenUsed="1"/>
     <w:lsdException w:name="List Continue" w:semiHidden="1" w:unhideWhenUsed="1"/>
@@ -627,8 +618,8 @@
     <w:lsdException w:name="Subtle Reference" w:uiPriority="31" w:qFormat="1"/>
     <w:lsdException w:name="Intense Reference" w:uiPriority="32" w:qFormat="1"/>
     <w:lsdException w:name="Book Title" w:uiPriority="33" w:qFormat="1"/>
-    <w:lsdException w:name="Bibliography" w:uiPriority="37" w:semiHidden="1" w:unhideWhenUsed="1"/>
-    <w:lsdException w:name="TOC Heading" w:uiPriority="39" w:semiHidden="1" w:unhideWhenUsed="1" w:qFormat="1"/>
+    <w:lsdException w:name="Bibliography" w:semiHidden="1" w:uiPriority="37" w:unhideWhenUsed="1"/>
+    <w:lsdException w:name="TOC Heading" w:semiHidden="1" w:uiPriority="39" w:unhideWhenUsed="1" w:qFormat="1"/>
     <w:lsdException w:name="Plain Table 1" w:uiPriority="41"/>
     <w:lsdException w:name="Plain Table 2" w:uiPriority="42"/>
     <w:lsdException w:name="Plain Table 3" w:uiPriority="43"/>
@@ -734,17 +725,37 @@
     <w:lsdException w:name="List Table 6 Colorful Accent 6" w:uiPriority="51"/>
     <w:lsdException w:name="List Table 7 Colorful Accent 6" w:uiPriority="52"/>
   </w:latentStyles>
-  <w:style w:type="paragraph" w:styleId="Normal" w:default="1">
+  <w:style w:type="paragraph" w:default="1" w:styleId="Normal">
     <w:name w:val="Normal"/>
     <w:qFormat/>
   </w:style>
-  <w:style w:type="character" w:styleId="DefaultParagraphFont" w:default="1">
+  <w:style w:type="paragraph" w:styleId="Heading1">
+    <w:name w:val="heading 1"/>
+    <w:basedOn w:val="Normal"/>
+    <w:next w:val="Normal"/>
+    <w:link w:val="Heading1Char"/>
+    <w:uiPriority w:val="9"/>
+    <w:qFormat/>
+    <w:pPr>
+      <w:keepNext/>
+      <w:keepLines/>
+      <w:spacing w:before="240" w:after="0"/>
+      <w:outlineLvl w:val="0"/>
+    </w:pPr>
+    <w:rPr>
+      <w:rFonts w:asciiTheme="majorHAnsi" w:eastAsiaTheme="majorEastAsia" w:hAnsiTheme="majorHAnsi" w:cstheme="majorBidi"/>
+      <w:color w:val="2F5496" w:themeColor="accent1" w:themeShade="BF"/>
+      <w:sz w:val="32"/>
+      <w:szCs w:val="32"/>
+    </w:rPr>
+  </w:style>
+  <w:style w:type="character" w:default="1" w:styleId="DefaultParagraphFont">
     <w:name w:val="Default Paragraph Font"/>
     <w:uiPriority w:val="1"/>
     <w:semiHidden/>
     <w:unhideWhenUsed/>
   </w:style>
-  <w:style w:type="table" w:styleId="TableNormal" w:default="1">
+  <w:style w:type="table" w:default="1" w:styleId="TableNormal">
     <w:name w:val="Normal Table"/>
     <w:uiPriority w:val="99"/>
     <w:semiHidden/>
@@ -759,82 +770,62 @@
       </w:tblCellMar>
     </w:tblPr>
   </w:style>
-  <w:style w:type="numbering" w:styleId="NoList" w:default="1">
+  <w:style w:type="numbering" w:default="1" w:styleId="NoList">
     <w:name w:val="No List"/>
     <w:uiPriority w:val="99"/>
     <w:semiHidden/>
     <w:unhideWhenUsed/>
   </w:style>
-  <w:style xmlns:w14="http://schemas.microsoft.com/office/word/2010/wordml" xmlns:mc="http://schemas.openxmlformats.org/markup-compatibility/2006" xmlns:w="http://schemas.openxmlformats.org/wordprocessingml/2006/main" w:type="character" w:styleId="TitleChar" w:customStyle="1" mc:Ignorable="w14">
-    <w:name xmlns:w="http://schemas.openxmlformats.org/wordprocessingml/2006/main" w:val="Title Char"/>
-    <w:basedOn xmlns:w="http://schemas.openxmlformats.org/wordprocessingml/2006/main" w:val="DefaultParagraphFont"/>
-    <w:link xmlns:w="http://schemas.openxmlformats.org/wordprocessingml/2006/main" w:val="Title"/>
-    <w:uiPriority xmlns:w="http://schemas.openxmlformats.org/wordprocessingml/2006/main" w:val="10"/>
-    <w:rPr xmlns:w="http://schemas.openxmlformats.org/wordprocessingml/2006/main">
-      <w:rFonts w:asciiTheme="majorHAnsi" w:hAnsiTheme="majorHAnsi" w:eastAsiaTheme="majorEastAsia" w:cstheme="majorBidi"/>
+  <w:style w:type="character" w:customStyle="1" w:styleId="TitleChar">
+    <w:name w:val="Title Char"/>
+    <w:basedOn w:val="DefaultParagraphFont"/>
+    <w:link w:val="Title"/>
+    <w:uiPriority w:val="10"/>
+    <w:rPr>
+      <w:rFonts w:asciiTheme="majorHAnsi" w:eastAsiaTheme="majorEastAsia" w:hAnsiTheme="majorHAnsi" w:cstheme="majorBidi"/>
       <w:spacing w:val="-10"/>
       <w:kern w:val="28"/>
       <w:sz w:val="56"/>
       <w:szCs w:val="56"/>
     </w:rPr>
   </w:style>
-  <w:style xmlns:w14="http://schemas.microsoft.com/office/word/2010/wordml" xmlns:mc="http://schemas.openxmlformats.org/markup-compatibility/2006" xmlns:w="http://schemas.openxmlformats.org/wordprocessingml/2006/main" w:type="paragraph" w:styleId="Title" mc:Ignorable="w14">
-    <w:name xmlns:w="http://schemas.openxmlformats.org/wordprocessingml/2006/main" w:val="Title"/>
-    <w:basedOn xmlns:w="http://schemas.openxmlformats.org/wordprocessingml/2006/main" w:val="Normal"/>
-    <w:next xmlns:w="http://schemas.openxmlformats.org/wordprocessingml/2006/main" w:val="Normal"/>
-    <w:link xmlns:w="http://schemas.openxmlformats.org/wordprocessingml/2006/main" w:val="TitleChar"/>
-    <w:uiPriority xmlns:w="http://schemas.openxmlformats.org/wordprocessingml/2006/main" w:val="10"/>
-    <w:qFormat xmlns:w="http://schemas.openxmlformats.org/wordprocessingml/2006/main"/>
-    <w:pPr xmlns:w="http://schemas.openxmlformats.org/wordprocessingml/2006/main">
-      <w:spacing xmlns:w="http://schemas.openxmlformats.org/wordprocessingml/2006/main" w:after="0" w:line="240" w:lineRule="auto"/>
-      <w:contextualSpacing xmlns:w="http://schemas.openxmlformats.org/wordprocessingml/2006/main"/>
+  <w:style w:type="paragraph" w:styleId="Title">
+    <w:name w:val="Title"/>
+    <w:basedOn w:val="Normal"/>
+    <w:next w:val="Normal"/>
+    <w:link w:val="TitleChar"/>
+    <w:uiPriority w:val="10"/>
+    <w:qFormat/>
+    <w:pPr>
+      <w:spacing w:after="0" w:line="240" w:lineRule="auto"/>
+      <w:contextualSpacing/>
     </w:pPr>
-    <w:rPr xmlns:w="http://schemas.openxmlformats.org/wordprocessingml/2006/main">
-      <w:rFonts w:asciiTheme="majorHAnsi" w:hAnsiTheme="majorHAnsi" w:eastAsiaTheme="majorEastAsia" w:cstheme="majorBidi"/>
+    <w:rPr>
+      <w:rFonts w:asciiTheme="majorHAnsi" w:eastAsiaTheme="majorEastAsia" w:hAnsiTheme="majorHAnsi" w:cstheme="majorBidi"/>
       <w:spacing w:val="-10"/>
       <w:kern w:val="28"/>
       <w:sz w:val="56"/>
       <w:szCs w:val="56"/>
     </w:rPr>
   </w:style>
-  <w:style xmlns:w14="http://schemas.microsoft.com/office/word/2010/wordml" xmlns:mc="http://schemas.openxmlformats.org/markup-compatibility/2006" xmlns:w="http://schemas.openxmlformats.org/wordprocessingml/2006/main" w:type="character" w:styleId="Heading1Char" w:customStyle="1" mc:Ignorable="w14">
-    <w:name xmlns:w="http://schemas.openxmlformats.org/wordprocessingml/2006/main" w:val="Heading 1 Char"/>
-    <w:basedOn xmlns:w="http://schemas.openxmlformats.org/wordprocessingml/2006/main" w:val="DefaultParagraphFont"/>
-    <w:link xmlns:w="http://schemas.openxmlformats.org/wordprocessingml/2006/main" w:val="Heading1"/>
-    <w:uiPriority xmlns:w="http://schemas.openxmlformats.org/wordprocessingml/2006/main" w:val="9"/>
-    <w:rPr xmlns:w="http://schemas.openxmlformats.org/wordprocessingml/2006/main">
-      <w:rFonts w:asciiTheme="majorHAnsi" w:hAnsiTheme="majorHAnsi" w:eastAsiaTheme="majorEastAsia" w:cstheme="majorBidi"/>
-      <w:color w:val="2E74B5" w:themeColor="accent1" w:themeShade="BF"/>
+  <w:style w:type="character" w:customStyle="1" w:styleId="Heading1Char">
+    <w:name w:val="Heading 1 Char"/>
+    <w:basedOn w:val="DefaultParagraphFont"/>
+    <w:link w:val="Heading1"/>
+    <w:uiPriority w:val="9"/>
+    <w:rPr>
+      <w:rFonts w:asciiTheme="majorHAnsi" w:eastAsiaTheme="majorEastAsia" w:hAnsiTheme="majorHAnsi" w:cstheme="majorBidi"/>
+      <w:color w:val="2F5496" w:themeColor="accent1" w:themeShade="BF"/>
       <w:sz w:val="32"/>
       <w:szCs w:val="32"/>
     </w:rPr>
   </w:style>
-  <w:style xmlns:w14="http://schemas.microsoft.com/office/word/2010/wordml" xmlns:mc="http://schemas.openxmlformats.org/markup-compatibility/2006" xmlns:w="http://schemas.openxmlformats.org/wordprocessingml/2006/main" w:type="paragraph" w:styleId="Heading1" mc:Ignorable="w14">
-    <w:name xmlns:w="http://schemas.openxmlformats.org/wordprocessingml/2006/main" w:val="heading 1"/>
-    <w:basedOn xmlns:w="http://schemas.openxmlformats.org/wordprocessingml/2006/main" w:val="Normal"/>
-    <w:next xmlns:w="http://schemas.openxmlformats.org/wordprocessingml/2006/main" w:val="Normal"/>
-    <w:link xmlns:w="http://schemas.openxmlformats.org/wordprocessingml/2006/main" w:val="Heading1Char"/>
-    <w:uiPriority xmlns:w="http://schemas.openxmlformats.org/wordprocessingml/2006/main" w:val="9"/>
-    <w:qFormat xmlns:w="http://schemas.openxmlformats.org/wordprocessingml/2006/main"/>
-    <w:pPr xmlns:w="http://schemas.openxmlformats.org/wordprocessingml/2006/main">
-      <w:keepNext xmlns:w="http://schemas.openxmlformats.org/wordprocessingml/2006/main"/>
-      <w:keepLines xmlns:w="http://schemas.openxmlformats.org/wordprocessingml/2006/main"/>
-      <w:spacing xmlns:w="http://schemas.openxmlformats.org/wordprocessingml/2006/main" w:before="240" w:after="0"/>
-      <w:outlineLvl xmlns:w="http://schemas.openxmlformats.org/wordprocessingml/2006/main" w:val="0"/>
-    </w:pPr>
-    <w:rPr xmlns:w="http://schemas.openxmlformats.org/wordprocessingml/2006/main">
-      <w:rFonts w:asciiTheme="majorHAnsi" w:hAnsiTheme="majorHAnsi" w:eastAsiaTheme="majorEastAsia" w:cstheme="majorBidi"/>
-      <w:color w:val="2E74B5" w:themeColor="accent1" w:themeShade="BF"/>
-      <w:sz w:val="32"/>
-      <w:szCs w:val="32"/>
-    </w:rPr>
-  </w:style>
-  <w:style xmlns:w14="http://schemas.microsoft.com/office/word/2010/wordml" xmlns:mc="http://schemas.openxmlformats.org/markup-compatibility/2006" xmlns:w="http://schemas.openxmlformats.org/wordprocessingml/2006/main" w:type="character" w:styleId="Hyperlink" mc:Ignorable="w14">
-    <w:name xmlns:w="http://schemas.openxmlformats.org/wordprocessingml/2006/main" w:val="Hyperlink"/>
-    <w:basedOn xmlns:w="http://schemas.openxmlformats.org/wordprocessingml/2006/main" w:val="DefaultParagraphFont"/>
-    <w:uiPriority xmlns:w="http://schemas.openxmlformats.org/wordprocessingml/2006/main" w:val="99"/>
-    <w:unhideWhenUsed xmlns:w="http://schemas.openxmlformats.org/wordprocessingml/2006/main"/>
-    <w:rPr xmlns:w="http://schemas.openxmlformats.org/wordprocessingml/2006/main">
+  <w:style w:type="character" w:styleId="Hyperlink">
+    <w:name w:val="Hyperlink"/>
+    <w:basedOn w:val="DefaultParagraphFont"/>
+    <w:uiPriority w:val="99"/>
+    <w:unhideWhenUsed/>
+    <w:rPr>
       <w:color w:val="0563C1" w:themeColor="hyperlink"/>
       <w:u w:val="single"/>
     </w:rPr>

</xml_diff>